<commit_message>
feat: Tests con la relación con project
</commit_message>
<xml_diff>
--- a/reports/Student #4/D03/Analysis Report D03 Student#4.docx
+++ b/reports/Student #4/D03/Analysis Report D03 Student#4.docx
@@ -65,19 +65,8 @@
           <w:sz w:val="48"/>
           <w:szCs w:val="48"/>
         </w:rPr>
-        <w:t xml:space="preserve"> </w:t>
-      </w:r>
-      <w:proofErr w:type="spellStart"/>
-      <w:r>
-        <w:rPr>
-          <w:rFonts w:ascii="Arial Narrow" w:eastAsia="Arial Narrow" w:hAnsi="Arial Narrow" w:cs="Arial Narrow"/>
-          <w:b/>
-          <w:sz w:val="48"/>
-          <w:szCs w:val="48"/>
-        </w:rPr>
-        <w:t>Report</w:t>
-      </w:r>
-      <w:proofErr w:type="spellEnd"/>
+        <w:t xml:space="preserve"> Report</w:t>
+      </w:r>
     </w:p>
     <w:p>
       <w:pPr>
@@ -322,31 +311,7 @@
                 <w:sz w:val="32"/>
                 <w:szCs w:val="32"/>
               </w:rPr>
-              <w:t>26</w:t>
-            </w:r>
-            <w:r>
-              <w:rPr>
-                <w:rFonts w:ascii="Arial Narrow" w:eastAsia="Arial Narrow" w:hAnsi="Arial Narrow" w:cs="Arial Narrow"/>
-                <w:sz w:val="32"/>
-                <w:szCs w:val="32"/>
-              </w:rPr>
-              <w:t>/0</w:t>
-            </w:r>
-            <w:r>
-              <w:rPr>
-                <w:rFonts w:ascii="Arial Narrow" w:eastAsia="Arial Narrow" w:hAnsi="Arial Narrow" w:cs="Arial Narrow"/>
-                <w:sz w:val="32"/>
-                <w:szCs w:val="32"/>
-              </w:rPr>
-              <w:t>4</w:t>
-            </w:r>
-            <w:r>
-              <w:rPr>
-                <w:rFonts w:ascii="Arial Narrow" w:eastAsia="Arial Narrow" w:hAnsi="Arial Narrow" w:cs="Arial Narrow"/>
-                <w:sz w:val="32"/>
-                <w:szCs w:val="32"/>
-              </w:rPr>
-              <w:t>/2024</w:t>
+              <w:t>26/04/2024</w:t>
             </w:r>
           </w:p>
         </w:tc>
@@ -716,25 +681,7 @@
                 <w:sz w:val="24"/>
                 <w:szCs w:val="24"/>
               </w:rPr>
-              <w:t xml:space="preserve">Encargado de las tareas de campo, de las instalaciones y </w:t>
-            </w:r>
-            <w:proofErr w:type="gramStart"/>
-            <w:r>
-              <w:rPr>
-                <w:rFonts w:ascii="Arial Narrow" w:eastAsia="Arial Narrow" w:hAnsi="Arial Narrow" w:cs="Arial Narrow"/>
-                <w:sz w:val="24"/>
-                <w:szCs w:val="24"/>
-              </w:rPr>
-              <w:t>del  mantenimiento</w:t>
-            </w:r>
-            <w:proofErr w:type="gramEnd"/>
-            <w:r>
-              <w:rPr>
-                <w:rFonts w:ascii="Arial Narrow" w:eastAsia="Arial Narrow" w:hAnsi="Arial Narrow" w:cs="Arial Narrow"/>
-                <w:sz w:val="24"/>
-                <w:szCs w:val="24"/>
-              </w:rPr>
-              <w:t xml:space="preserve"> de los sistemas de la empresa.</w:t>
+              <w:t>Encargado de las tareas de campo, de las instalaciones y del  mantenimiento de los sistemas de la empresa.</w:t>
             </w:r>
           </w:p>
         </w:tc>
@@ -850,7 +797,6 @@
                 <w:szCs w:val="24"/>
               </w:rPr>
             </w:pPr>
-            <w:proofErr w:type="spellStart"/>
             <w:r>
               <w:rPr>
                 <w:rFonts w:ascii="Arial Narrow" w:eastAsia="Arial Narrow" w:hAnsi="Arial Narrow" w:cs="Arial Narrow"/>
@@ -859,7 +805,6 @@
               </w:rPr>
               <w:t>Tester</w:t>
             </w:r>
-            <w:proofErr w:type="spellEnd"/>
           </w:p>
         </w:tc>
         <w:tc>
@@ -901,23 +846,13 @@
                 <w:szCs w:val="24"/>
               </w:rPr>
             </w:pPr>
-            <w:proofErr w:type="gramStart"/>
             <w:r>
               <w:rPr>
                 <w:rFonts w:ascii="Arial Narrow" w:eastAsia="Arial Narrow" w:hAnsi="Arial Narrow" w:cs="Arial Narrow"/>
                 <w:sz w:val="24"/>
                 <w:szCs w:val="24"/>
               </w:rPr>
-              <w:t>Ramírez  Lara</w:t>
-            </w:r>
-            <w:proofErr w:type="gramEnd"/>
-            <w:r>
-              <w:rPr>
-                <w:rFonts w:ascii="Arial Narrow" w:eastAsia="Arial Narrow" w:hAnsi="Arial Narrow" w:cs="Arial Narrow"/>
-                <w:sz w:val="24"/>
-                <w:szCs w:val="24"/>
-              </w:rPr>
-              <w:t>, Iván- 77852382G</w:t>
+              <w:t>Ramírez  Lara, Iván- 77852382G</w:t>
             </w:r>
           </w:p>
         </w:tc>
@@ -990,7 +925,6 @@
           <w:sz w:val="24"/>
           <w:szCs w:val="24"/>
         </w:rPr>
-        <w:lastRenderedPageBreak/>
         <w:t>Control de Versiones</w:t>
       </w:r>
     </w:p>
@@ -1398,7 +1332,6 @@
           <w:sz w:val="24"/>
           <w:szCs w:val="24"/>
         </w:rPr>
-        <w:lastRenderedPageBreak/>
         <w:t>Índice de contenido</w:t>
       </w:r>
     </w:p>
@@ -1410,6 +1343,7 @@
           <w:docPartUnique/>
         </w:docPartObj>
       </w:sdtPr>
+      <w:sdtEndPr/>
       <w:sdtContent>
         <w:p>
           <w:pPr>
@@ -1463,10 +1397,14 @@
           <w:r>
             <w:rPr>
               <w:rFonts w:ascii="Arial Narrow" w:eastAsia="Arial Narrow" w:hAnsi="Arial Narrow" w:cs="Arial Narrow"/>
+              <w:noProof/>
             </w:rPr>
             <w:t>Resumen ejecutivo</w:t>
           </w:r>
           <w:r>
+            <w:rPr>
+              <w:noProof/>
+            </w:rPr>
             <w:tab/>
             <w:t>2</w:t>
           </w:r>
@@ -1530,11 +1468,13 @@
           <w:r>
             <w:rPr>
               <w:rFonts w:ascii="Arial Narrow" w:eastAsia="Arial Narrow" w:hAnsi="Arial Narrow" w:cs="Arial Narrow"/>
+              <w:noProof/>
             </w:rPr>
             <w:t>Introducción</w:t>
           </w:r>
           <w:r>
             <w:rPr>
+              <w:noProof/>
               <w:color w:val="000000"/>
             </w:rPr>
             <w:tab/>
@@ -1601,6 +1541,7 @@
           <w:r>
             <w:rPr>
               <w:rFonts w:ascii="Arial Narrow" w:eastAsia="Arial Narrow" w:hAnsi="Arial Narrow" w:cs="Arial Narrow"/>
+              <w:noProof/>
               <w:sz w:val="24"/>
               <w:szCs w:val="24"/>
             </w:rPr>
@@ -1608,6 +1549,7 @@
           </w:r>
           <w:r>
             <w:rPr>
+              <w:noProof/>
               <w:color w:val="000000"/>
             </w:rPr>
             <w:tab/>
@@ -1678,6 +1620,7 @@
           </w:r>
           <w:r>
             <w:rPr>
+              <w:noProof/>
               <w:color w:val="000000"/>
             </w:rPr>
             <w:tab/>
@@ -1879,7 +1822,6 @@
           <w:sz w:val="28"/>
           <w:szCs w:val="28"/>
         </w:rPr>
-        <w:lastRenderedPageBreak/>
         <w:t>1.   Resumen ejecutivo</w:t>
       </w:r>
     </w:p>
@@ -1898,25 +1840,7 @@
           <w:sz w:val="24"/>
           <w:szCs w:val="24"/>
         </w:rPr>
-        <w:t xml:space="preserve">Este documento tiene el objetivo de hacer una retrospectiva de todas las tareas que hemos establecido que vamos a realizar en el planning </w:t>
-      </w:r>
-      <w:proofErr w:type="spellStart"/>
-      <w:r>
-        <w:rPr>
-          <w:rFonts w:ascii="Arial Narrow" w:eastAsia="Arial Narrow" w:hAnsi="Arial Narrow" w:cs="Arial Narrow"/>
-          <w:sz w:val="24"/>
-          <w:szCs w:val="24"/>
-        </w:rPr>
-        <w:t>report</w:t>
-      </w:r>
-      <w:proofErr w:type="spellEnd"/>
-      <w:r>
-        <w:rPr>
-          <w:rFonts w:ascii="Arial Narrow" w:eastAsia="Arial Narrow" w:hAnsi="Arial Narrow" w:cs="Arial Narrow"/>
-          <w:sz w:val="24"/>
-          <w:szCs w:val="24"/>
-        </w:rPr>
-        <w:t>. Esta nos servirá para descubrir qué tareas se han desarrollado correcta e incorrectamente. De esta forma podremos implantar un plan de mejora con objeto de evitar estos errores en entregas posteriores.</w:t>
+        <w:t>Este documento tiene el objetivo de hacer una retrospectiva de todas las tareas que hemos establecido que vamos a realizar en el planning report. Esta nos servirá para descubrir qué tareas se han desarrollado correcta e incorrectamente. De esta forma podremos implantar un plan de mejora con objeto de evitar estos errores en entregas posteriores.</w:t>
       </w:r>
     </w:p>
     <w:p>
@@ -2173,7 +2097,6 @@
           <w:sz w:val="26"/>
           <w:szCs w:val="26"/>
         </w:rPr>
-        <w:lastRenderedPageBreak/>
         <w:t xml:space="preserve">- Añadido el atributo </w:t>
       </w:r>
       <w:proofErr w:type="spellStart"/>
@@ -2193,42 +2116,6 @@
           <w:szCs w:val="26"/>
         </w:rPr>
         <w:t xml:space="preserve"> como está indicado en el enunciado</w:t>
-      </w:r>
-    </w:p>
-    <w:p>
-      <w:pPr>
-        <w:ind w:left="1440" w:firstLine="0"/>
-        <w:rPr>
-          <w:rFonts w:ascii="Arial Narrow" w:eastAsia="Arial Narrow" w:hAnsi="Arial Narrow" w:cs="Arial Narrow"/>
-          <w:sz w:val="26"/>
-          <w:szCs w:val="26"/>
-        </w:rPr>
-      </w:pPr>
-      <w:r>
-        <w:rPr>
-          <w:rFonts w:ascii="Arial Narrow" w:eastAsia="Arial Narrow" w:hAnsi="Arial Narrow" w:cs="Arial Narrow"/>
-          <w:sz w:val="26"/>
-          <w:szCs w:val="26"/>
-        </w:rPr>
-        <w:t xml:space="preserve">- No se ha añadido la relación con </w:t>
-      </w:r>
-      <w:proofErr w:type="spellStart"/>
-      <w:r>
-        <w:rPr>
-          <w:rFonts w:ascii="Arial Narrow" w:eastAsia="Arial Narrow" w:hAnsi="Arial Narrow" w:cs="Arial Narrow"/>
-          <w:sz w:val="26"/>
-          <w:szCs w:val="26"/>
-        </w:rPr>
-        <w:t>project</w:t>
-      </w:r>
-      <w:proofErr w:type="spellEnd"/>
-      <w:r>
-        <w:rPr>
-          <w:rFonts w:ascii="Arial Narrow" w:eastAsia="Arial Narrow" w:hAnsi="Arial Narrow" w:cs="Arial Narrow"/>
-          <w:sz w:val="26"/>
-          <w:szCs w:val="26"/>
-        </w:rPr>
-        <w:t xml:space="preserve"> debido que no se utiliza esta relación para ninguna operación de ningún tipo en ninguna parte de la aplicación</w:t>
       </w:r>
     </w:p>
     <w:p>
@@ -2387,7 +2274,6 @@
         <w:t>&lt;</w:t>
       </w:r>
       <w:proofErr w:type="spellStart"/>
-      <w:proofErr w:type="gramStart"/>
       <w:r>
         <w:rPr>
           <w:rFonts w:ascii="Arial Narrow" w:eastAsia="Arial Narrow" w:hAnsi="Arial Narrow" w:cs="Arial Narrow"/>
@@ -2403,16 +2289,7 @@
           <w:sz w:val="26"/>
           <w:szCs w:val="26"/>
         </w:rPr>
-        <w:t>[</w:t>
-      </w:r>
-      <w:proofErr w:type="gramEnd"/>
-      <w:r>
-        <w:rPr>
-          <w:rFonts w:ascii="Arial Narrow" w:eastAsia="Arial Narrow" w:hAnsi="Arial Narrow" w:cs="Arial Narrow"/>
-          <w:sz w:val="26"/>
-          <w:szCs w:val="26"/>
-        </w:rPr>
-        <w:t xml:space="preserve">]&gt; para poder tratar y mostrar mejor los datos de tipo Money derivados de </w:t>
+        <w:t xml:space="preserve">[]&gt; para poder tratar y mostrar mejor los datos de tipo Money derivados de </w:t>
       </w:r>
       <w:proofErr w:type="spellStart"/>
       <w:r>
@@ -2561,7 +2438,6 @@
           <w:sz w:val="26"/>
           <w:szCs w:val="26"/>
         </w:rPr>
-        <w:lastRenderedPageBreak/>
         <w:t>En los listados del Front-</w:t>
       </w:r>
       <w:proofErr w:type="spellStart"/>
@@ -3043,13 +2919,8 @@
           </w:r>
           <w:proofErr w:type="spellEnd"/>
           <w:r>
-            <w:t xml:space="preserve"> </w:t>
+            <w:t xml:space="preserve"> Report</w:t>
           </w:r>
-          <w:proofErr w:type="spellStart"/>
-          <w:r>
-            <w:t>Report</w:t>
-          </w:r>
-          <w:proofErr w:type="spellEnd"/>
         </w:p>
         <w:p>
           <w:pPr>
@@ -3309,13 +3180,8 @@
           </w:r>
           <w:proofErr w:type="spellEnd"/>
           <w:r>
-            <w:t xml:space="preserve"> </w:t>
+            <w:t xml:space="preserve"> Report</w:t>
           </w:r>
-          <w:proofErr w:type="spellStart"/>
-          <w:r>
-            <w:t>Report</w:t>
-          </w:r>
-          <w:proofErr w:type="spellEnd"/>
         </w:p>
         <w:p>
           <w:pPr>

</xml_diff>